<commit_message>
End the course work.
</commit_message>
<xml_diff>
--- a/Курсовая работа 4 курс (Рымкевич В.С.).docx
+++ b/Курсовая работа 4 курс (Рымкевич В.С.).docx
@@ -195,23 +195,13 @@
           <w:szCs w:val="28"/>
         </w:rPr>
       </w:pPr>
-      <w:proofErr w:type="spellStart"/>
       <w:r>
         <w:rPr>
           <w:color w:val="000000"/>
           <w:sz w:val="28"/>
           <w:szCs w:val="28"/>
         </w:rPr>
-        <w:t>Рымкевич</w:t>
-      </w:r>
-      <w:proofErr w:type="spellEnd"/>
-      <w:r>
-        <w:rPr>
-          <w:color w:val="000000"/>
-          <w:sz w:val="28"/>
-          <w:szCs w:val="28"/>
-        </w:rPr>
-        <w:t xml:space="preserve"> Виктории Сергеевны</w:t>
+        <w:t>Рымкевич Виктории Сергеевны</w:t>
       </w:r>
     </w:p>
     <w:p>
@@ -916,7 +906,6 @@
           <w:szCs w:val="28"/>
         </w:rPr>
       </w:pPr>
-      <w:proofErr w:type="spellStart"/>
       <w:r>
         <w:rPr>
           <w:rFonts w:ascii="Times New Roman" w:hAnsi="Times New Roman"/>
@@ -925,7 +914,6 @@
         </w:rPr>
         <w:t>Devavrat</w:t>
       </w:r>
-      <w:proofErr w:type="spellEnd"/>
       <w:r>
         <w:rPr>
           <w:rFonts w:ascii="Times New Roman" w:hAnsi="Times New Roman"/>
@@ -1039,27 +1027,7 @@
           <w:szCs w:val="28"/>
           <w:lang w:eastAsia="ru-RU"/>
         </w:rPr>
-        <w:t xml:space="preserve"> Shah </w:t>
-      </w:r>
-      <w:proofErr w:type="spellStart"/>
-      <w:r>
-        <w:rPr>
-          <w:rFonts w:ascii="Times New Roman" w:eastAsia="Times New Roman" w:hAnsi="Times New Roman"/>
-          <w:sz w:val="28"/>
-          <w:szCs w:val="28"/>
-          <w:lang w:eastAsia="ru-RU"/>
-        </w:rPr>
-        <w:t>Devavrat</w:t>
-      </w:r>
-      <w:proofErr w:type="spellEnd"/>
-      <w:r>
-        <w:rPr>
-          <w:rFonts w:ascii="Times New Roman" w:eastAsia="Times New Roman" w:hAnsi="Times New Roman"/>
-          <w:sz w:val="28"/>
-          <w:szCs w:val="28"/>
-          <w:lang w:eastAsia="ru-RU"/>
-        </w:rPr>
-        <w:t xml:space="preserve">, </w:t>
+        <w:t xml:space="preserve"> Shah Devavrat, </w:t>
       </w:r>
       <w:r>
         <w:rPr>
@@ -1211,85 +1179,7 @@
           <w:szCs w:val="28"/>
           <w:lang w:val="ru-RU"/>
         </w:rPr>
-        <w:t>Практикум на ЭВМ по анализу временных рядов: Учеб</w:t>
-      </w:r>
-      <w:proofErr w:type="gramStart"/>
-      <w:r>
-        <w:rPr>
-          <w:rFonts w:ascii="Times New Roman" w:hAnsi="Times New Roman"/>
-          <w:color w:val="000000"/>
-          <w:sz w:val="28"/>
-          <w:szCs w:val="28"/>
-          <w:lang w:val="ru-RU"/>
-        </w:rPr>
-        <w:t>.</w:t>
-      </w:r>
-      <w:proofErr w:type="gramEnd"/>
-      <w:r>
-        <w:rPr>
-          <w:rFonts w:ascii="Times New Roman" w:hAnsi="Times New Roman"/>
-          <w:color w:val="000000"/>
-          <w:sz w:val="28"/>
-          <w:szCs w:val="28"/>
-          <w:lang w:val="ru-RU"/>
-        </w:rPr>
-        <w:t xml:space="preserve"> </w:t>
-      </w:r>
-      <w:proofErr w:type="gramStart"/>
-      <w:r>
-        <w:rPr>
-          <w:rFonts w:ascii="Times New Roman" w:hAnsi="Times New Roman"/>
-          <w:color w:val="000000"/>
-          <w:sz w:val="28"/>
-          <w:szCs w:val="28"/>
-          <w:lang w:val="ru-RU"/>
-        </w:rPr>
-        <w:t>п</w:t>
-      </w:r>
-      <w:proofErr w:type="gramEnd"/>
-      <w:r>
-        <w:rPr>
-          <w:rFonts w:ascii="Times New Roman" w:hAnsi="Times New Roman"/>
-          <w:color w:val="000000"/>
-          <w:sz w:val="28"/>
-          <w:szCs w:val="28"/>
-          <w:lang w:val="ru-RU"/>
-        </w:rPr>
-        <w:t xml:space="preserve">особие. – </w:t>
-      </w:r>
-      <w:proofErr w:type="spellStart"/>
-      <w:r>
-        <w:rPr>
-          <w:rFonts w:ascii="Times New Roman" w:hAnsi="Times New Roman"/>
-          <w:color w:val="000000"/>
-          <w:sz w:val="28"/>
-          <w:szCs w:val="28"/>
-          <w:lang w:val="ru-RU"/>
-        </w:rPr>
-        <w:t>Мн</w:t>
-      </w:r>
-      <w:proofErr w:type="spellEnd"/>
-      <w:proofErr w:type="gramStart"/>
-      <w:r>
-        <w:rPr>
-          <w:rFonts w:ascii="Times New Roman" w:hAnsi="Times New Roman"/>
-          <w:color w:val="000000"/>
-          <w:sz w:val="28"/>
-          <w:szCs w:val="28"/>
-          <w:lang w:val="ru-RU"/>
-        </w:rPr>
-        <w:t xml:space="preserve"> .</w:t>
-      </w:r>
-      <w:proofErr w:type="gramEnd"/>
-      <w:r>
-        <w:rPr>
-          <w:rFonts w:ascii="Times New Roman" w:hAnsi="Times New Roman"/>
-          <w:color w:val="000000"/>
-          <w:sz w:val="28"/>
-          <w:szCs w:val="28"/>
-          <w:lang w:val="ru-RU"/>
-        </w:rPr>
-        <w:t xml:space="preserve">: Университетское, 2001. – 192 </w:t>
+        <w:t xml:space="preserve">Практикум на ЭВМ по анализу временных рядов: Учеб. пособие. – Мн .: Университетское, 2001. – 192 </w:t>
       </w:r>
       <w:r>
         <w:rPr>
@@ -4485,17 +4375,8 @@
           <w:sz w:val="28"/>
           <w:szCs w:val="28"/>
         </w:rPr>
-        <w:t xml:space="preserve">торговли </w:t>
-      </w:r>
-      <w:proofErr w:type="spellStart"/>
-      <w:r>
-        <w:rPr>
-          <w:sz w:val="28"/>
-          <w:szCs w:val="28"/>
-        </w:rPr>
-        <w:t>биткойнами</w:t>
-      </w:r>
-      <w:proofErr w:type="spellEnd"/>
+        <w:t>торговли биткойнами</w:t>
+      </w:r>
       <w:r>
         <w:rPr>
           <w:sz w:val="28"/>
@@ -4556,86 +4437,14 @@
         <w:rPr>
           <w:rStyle w:val="13"/>
         </w:rPr>
-        <w:t>уте (</w:t>
-      </w:r>
-      <w:proofErr w:type="spellStart"/>
+        <w:t xml:space="preserve">уте (Massachusetts Institute of Technology – MIT) </w:t>
+      </w:r>
       <w:r>
         <w:rPr>
           <w:rStyle w:val="13"/>
         </w:rPr>
-        <w:t>Massachusetts</w:t>
-      </w:r>
-      <w:proofErr w:type="spellEnd"/>
-      <w:r>
-        <w:rPr>
-          <w:rStyle w:val="13"/>
-        </w:rPr>
-        <w:t xml:space="preserve"> </w:t>
-      </w:r>
-      <w:proofErr w:type="spellStart"/>
-      <w:r>
-        <w:rPr>
-          <w:rStyle w:val="13"/>
-        </w:rPr>
-        <w:t>Institute</w:t>
-      </w:r>
-      <w:proofErr w:type="spellEnd"/>
-      <w:r>
-        <w:rPr>
-          <w:rStyle w:val="13"/>
-        </w:rPr>
-        <w:t xml:space="preserve"> </w:t>
-      </w:r>
-      <w:proofErr w:type="spellStart"/>
-      <w:r>
-        <w:rPr>
-          <w:rStyle w:val="13"/>
-        </w:rPr>
-        <w:t>of</w:t>
-      </w:r>
-      <w:proofErr w:type="spellEnd"/>
-      <w:r>
-        <w:rPr>
-          <w:rStyle w:val="13"/>
-        </w:rPr>
-        <w:t xml:space="preserve"> </w:t>
-      </w:r>
-      <w:proofErr w:type="spellStart"/>
-      <w:r>
-        <w:rPr>
-          <w:rStyle w:val="13"/>
-        </w:rPr>
-        <w:t>Technology</w:t>
-      </w:r>
-      <w:proofErr w:type="spellEnd"/>
-      <w:r>
-        <w:rPr>
-          <w:rStyle w:val="13"/>
-        </w:rPr>
-        <w:t xml:space="preserve"> – MIT) </w:t>
-      </w:r>
-      <w:proofErr w:type="spellStart"/>
-      <w:r>
-        <w:rPr>
-          <w:rStyle w:val="13"/>
-        </w:rPr>
-        <w:t>Девавратом</w:t>
-      </w:r>
-      <w:proofErr w:type="spellEnd"/>
-      <w:r>
-        <w:rPr>
-          <w:rStyle w:val="13"/>
-        </w:rPr>
-        <w:t xml:space="preserve"> Шах и Каном </w:t>
-      </w:r>
-      <w:proofErr w:type="spellStart"/>
-      <w:r>
-        <w:rPr>
-          <w:rStyle w:val="13"/>
-        </w:rPr>
-        <w:t>Чжан</w:t>
-      </w:r>
-      <w:proofErr w:type="spellEnd"/>
+        <w:t>Девавратом Шах и Каном Чжан</w:t>
+      </w:r>
       <w:r>
         <w:rPr>
           <w:rStyle w:val="13"/>
@@ -4724,21 +4533,7 @@
         <w:rPr>
           <w:rStyle w:val="13"/>
         </w:rPr>
-        <w:t xml:space="preserve">оптимальный портфель </w:t>
-      </w:r>
-      <w:proofErr w:type="spellStart"/>
-      <w:r>
-        <w:rPr>
-          <w:rStyle w:val="13"/>
-        </w:rPr>
-        <w:t>Марковица</w:t>
-      </w:r>
-      <w:proofErr w:type="spellEnd"/>
-      <w:r>
-        <w:rPr>
-          <w:rStyle w:val="13"/>
-        </w:rPr>
-        <w:t xml:space="preserve"> минимального риска;</w:t>
+        <w:t>оптимальный портфель Марковица минимального риска;</w:t>
       </w:r>
     </w:p>
     <w:p>
@@ -4758,21 +4553,7 @@
         <w:rPr>
           <w:rStyle w:val="13"/>
         </w:rPr>
-        <w:t xml:space="preserve">оптимальный портфель </w:t>
-      </w:r>
-      <w:proofErr w:type="spellStart"/>
-      <w:r>
-        <w:rPr>
-          <w:rStyle w:val="13"/>
-        </w:rPr>
-        <w:t>Марковица</w:t>
-      </w:r>
-      <w:proofErr w:type="spellEnd"/>
-      <w:r>
-        <w:rPr>
-          <w:rStyle w:val="13"/>
-        </w:rPr>
-        <w:t xml:space="preserve"> максимальной доходности;</w:t>
+        <w:t>оптимальный портфель Марковица максимальной доходности;</w:t>
       </w:r>
     </w:p>
     <w:p>
@@ -4932,21 +4713,7 @@
         <w:rPr>
           <w:rStyle w:val="13"/>
         </w:rPr>
-        <w:t xml:space="preserve">В разделах 1 и 2 будет рассмотрена основная информация по портфельной теории </w:t>
-      </w:r>
-      <w:proofErr w:type="spellStart"/>
-      <w:r>
-        <w:rPr>
-          <w:rStyle w:val="13"/>
-        </w:rPr>
-        <w:t>Марковица</w:t>
-      </w:r>
-      <w:proofErr w:type="spellEnd"/>
-      <w:r>
-        <w:rPr>
-          <w:rStyle w:val="13"/>
-        </w:rPr>
-        <w:t xml:space="preserve"> и фондовым индексам соответственно. </w:t>
+        <w:t xml:space="preserve">В разделах 1 и 2 будет рассмотрена основная информация по портфельной теории Марковица и фондовым индексам соответственно. </w:t>
       </w:r>
       <w:r>
         <w:rPr>
@@ -4986,14 +4753,9 @@
       <w:bookmarkStart w:id="1" w:name="_Toc450825218"/>
       <w:r>
         <w:lastRenderedPageBreak/>
-        <w:t xml:space="preserve">Портфельная теория </w:t>
-      </w:r>
-      <w:proofErr w:type="spellStart"/>
-      <w:r>
-        <w:t>Марковица</w:t>
+        <w:t>Портфельная теория Марковица</w:t>
       </w:r>
       <w:bookmarkEnd w:id="1"/>
-      <w:proofErr w:type="spellEnd"/>
     </w:p>
     <w:p>
       <w:pPr>
@@ -5024,23 +4786,7 @@
           <w:sz w:val="28"/>
           <w:szCs w:val="28"/>
         </w:rPr>
-        <w:t xml:space="preserve"> </w:t>
-      </w:r>
-      <w:proofErr w:type="spellStart"/>
-      <w:r>
-        <w:rPr>
-          <w:sz w:val="28"/>
-          <w:szCs w:val="28"/>
-        </w:rPr>
-        <w:t>Марковиц</w:t>
-      </w:r>
-      <w:proofErr w:type="spellEnd"/>
-      <w:r>
-        <w:rPr>
-          <w:sz w:val="28"/>
-          <w:szCs w:val="28"/>
-        </w:rPr>
-        <w:t xml:space="preserve"> в 1952 году впервые предложил математическую модель формирования инвестиционного портфеля. В основе его модели лежат два ключевых показателя любого финансового инструмента: доходность и риск, которые были количественно измерены. Доходность по модели представляет собой математическое ожидание доходностей, а риск определяется как разброс доходностей возле математического ожидания и рассчитывае</w:t>
+        <w:t xml:space="preserve"> Марковиц в 1952 году впервые предложил математическую модель формирования инвестиционного портфеля. В основе его модели лежат два ключевых показателя любого финансового инструмента: доходность и риск, которые были количественно измерены. Доходность по модели представляет собой математическое ожидание доходностей, а риск определяется как разброс доходностей возле математического ожидания и рассчитывае</w:t>
       </w:r>
       <w:r>
         <w:rPr>
@@ -5074,21 +4820,12 @@
         </w:rPr>
         <w:t xml:space="preserve">До модели </w:t>
       </w:r>
-      <w:proofErr w:type="spellStart"/>
-      <w:r>
-        <w:rPr>
-          <w:sz w:val="28"/>
-          <w:szCs w:val="28"/>
-        </w:rPr>
-        <w:t>Марковица</w:t>
-      </w:r>
-      <w:proofErr w:type="spellEnd"/>
-      <w:r>
-        <w:rPr>
-          <w:sz w:val="28"/>
-          <w:szCs w:val="28"/>
-        </w:rPr>
-        <w:t xml:space="preserve"> инвестирование происходило, как правило, в выборочные активы или финансовые инструменты, предложенная же им модель позволила снизить систематические (рыночные) риски за счет группировки активов с отрицат</w:t>
+      <w:r>
+        <w:rPr>
+          <w:sz w:val="28"/>
+          <w:szCs w:val="28"/>
+        </w:rPr>
+        <w:t>Марковица инвестирование происходило, как правило, в выборочные активы или финансовые инструменты, предложенная же им модель позволила снизить систематические (рыночные) риски за счет группировки активов с отрицат</w:t>
       </w:r>
       <w:r>
         <w:rPr>
@@ -5658,23 +5395,7 @@
           <w:sz w:val="28"/>
           <w:szCs w:val="28"/>
         </w:rPr>
-        <w:t xml:space="preserve">В модели </w:t>
-      </w:r>
-      <w:proofErr w:type="spellStart"/>
-      <w:r>
-        <w:rPr>
-          <w:sz w:val="28"/>
-          <w:szCs w:val="28"/>
-        </w:rPr>
-        <w:t>Марковица</w:t>
-      </w:r>
-      <w:proofErr w:type="spellEnd"/>
-      <w:r>
-        <w:rPr>
-          <w:sz w:val="28"/>
-          <w:szCs w:val="28"/>
-        </w:rPr>
-        <w:t xml:space="preserve"> риск отдельно взятого финансового инструмента рассчитывается как стандартное отклонение доходностей. Для расчета общего риска портфеля необходимо отразить их </w:t>
+        <w:t xml:space="preserve">В модели Марковица риск отдельно взятого финансового инструмента рассчитывается как стандартное отклонение доходностей. Для расчета общего риска портфеля необходимо отразить их </w:t>
       </w:r>
       <w:r>
         <w:rPr>
@@ -7725,7 +7446,6 @@
         </w:rPr>
         <w:t xml:space="preserve">Проблема заключается в численном определении относительных долей акций и облигаций в портфеле, которые наиболее выгодны для владельца. </w:t>
       </w:r>
-      <w:proofErr w:type="spellStart"/>
       <w:r>
         <w:rPr>
           <w:rFonts w:eastAsiaTheme="minorEastAsia"/>
@@ -7734,7 +7454,6 @@
         </w:rPr>
         <w:t>Марковиц</w:t>
       </w:r>
-      <w:proofErr w:type="spellEnd"/>
       <w:r>
         <w:rPr>
           <w:rFonts w:eastAsiaTheme="minorEastAsia"/>
@@ -7743,7 +7462,6 @@
         </w:rPr>
         <w:t xml:space="preserve"> ограничивает решение модели тем, что из всего множества «допустимых» портфелей, т.е. удовлетворяющих ограничениям, необходимо выделить те, которые рискованнее, чем другие. При помощи разработанного </w:t>
       </w:r>
-      <w:proofErr w:type="spellStart"/>
       <w:r>
         <w:rPr>
           <w:rFonts w:eastAsiaTheme="minorEastAsia"/>
@@ -7758,16 +7476,7 @@
           <w:sz w:val="28"/>
           <w:szCs w:val="28"/>
         </w:rPr>
-        <w:t>ем</w:t>
-      </w:r>
-      <w:proofErr w:type="spellEnd"/>
-      <w:r>
-        <w:rPr>
-          <w:rFonts w:eastAsiaTheme="minorEastAsia"/>
-          <w:sz w:val="28"/>
-          <w:szCs w:val="28"/>
-        </w:rPr>
-        <w:t xml:space="preserve"> метода критических линий можно выделить неперспективные портфели. Тем самым остаются только эффективные портфели.</w:t>
+        <w:t>ем метода критических линий можно выделить неперспективные портфели. Тем самым остаются только эффективные портфели.</w:t>
       </w:r>
     </w:p>
     <w:p>
@@ -10548,25 +10257,7 @@
                 <w:sz w:val="28"/>
                 <w:szCs w:val="28"/>
               </w:rPr>
-              <w:t xml:space="preserve">Портфель </w:t>
-            </w:r>
-            <w:proofErr w:type="spellStart"/>
-            <w:r>
-              <w:rPr>
-                <w:rFonts w:eastAsiaTheme="minorEastAsia"/>
-                <w:sz w:val="28"/>
-                <w:szCs w:val="28"/>
-              </w:rPr>
-              <w:t>Марковица</w:t>
-            </w:r>
-            <w:proofErr w:type="spellEnd"/>
-            <w:r>
-              <w:rPr>
-                <w:rFonts w:eastAsiaTheme="minorEastAsia"/>
-                <w:sz w:val="28"/>
-                <w:szCs w:val="28"/>
-              </w:rPr>
-              <w:t xml:space="preserve"> </w:t>
+              <w:t xml:space="preserve">Портфель Марковица </w:t>
             </w:r>
             <w:r>
               <w:rPr>
@@ -10599,25 +10290,7 @@
                 <w:sz w:val="28"/>
                 <w:szCs w:val="28"/>
               </w:rPr>
-              <w:t xml:space="preserve">Портфель </w:t>
-            </w:r>
-            <w:proofErr w:type="spellStart"/>
-            <w:r>
-              <w:rPr>
-                <w:rFonts w:eastAsiaTheme="minorEastAsia"/>
-                <w:sz w:val="28"/>
-                <w:szCs w:val="28"/>
-              </w:rPr>
-              <w:t>Марковица</w:t>
-            </w:r>
-            <w:proofErr w:type="spellEnd"/>
-            <w:r>
-              <w:rPr>
-                <w:rFonts w:eastAsiaTheme="minorEastAsia"/>
-                <w:sz w:val="28"/>
-                <w:szCs w:val="28"/>
-              </w:rPr>
-              <w:t xml:space="preserve"> </w:t>
+              <w:t xml:space="preserve">Портфель Марковица </w:t>
             </w:r>
             <w:r>
               <w:rPr>
@@ -12283,28 +11956,15 @@
         <w:t xml:space="preserve"> -</w:t>
       </w:r>
       <w:r>
-        <w:t xml:space="preserve"> показатель состояния и динамики рынка ценных бумаг. Через сопоставление текущего значения индекса с его предыдущими значениями можно оценить поведение рынка, его реакцию </w:t>
-      </w:r>
-      <w:proofErr w:type="gramStart"/>
-      <w:r>
-        <w:t>на те</w:t>
-      </w:r>
-      <w:proofErr w:type="gramEnd"/>
-      <w:r>
-        <w:t xml:space="preserve"> или иные изменения макроэкономической ситуации, различные корпоративные события (слияния, поглощения, дробления акций, отставки и назначения ведущих менеджеров), спекулятивные процессы.</w:t>
+        <w:t xml:space="preserve"> показатель состояния и динамики рынка ценных бумаг. Через сопоставление текущего значения индекса с его предыдущими значениями можно оценить поведение рынка, его реакцию на те или иные изменения макроэкономической ситуации, различные корпоративные события (слияния, поглощения, дробления акций, отставки и назначения ведущих менеджеров), спекулятивные процессы.</w:t>
       </w:r>
     </w:p>
     <w:p>
       <w:pPr>
         <w:pStyle w:val="12"/>
       </w:pPr>
-      <w:proofErr w:type="gramStart"/>
-      <w:r>
-        <w:t>В зависимости от того, какие ценные бумаги составляют выборку, используемую при расчете индекса, он может характеризовать рынок в целом, рынок определенного класса ценных бумаг (государственные обязательства, корпоративные облигации, акции и т. п.), отраслевой рынок (ценные бумаги компаний одной отрасли: телекоммуникации, транспорт, страхование, Интернет-сектор и т. п.).</w:t>
-      </w:r>
-      <w:proofErr w:type="gramEnd"/>
-      <w:r>
-        <w:t xml:space="preserve"> Сравнение динамики различных индексов может показать, какие сектора экономики развиваются самыми быстрыми темпами. Индекс может представлять национальный фондовый рынок в целом или определенную торговую площадку на этом рынке (например, индекс фондовой биржи). Фондовые индексы рассчитываются и публикуются различными организациями, чаще всего информационными или рейтинговыми агентствами и фондовыми биржами.</w:t>
+      <w:r>
+        <w:t>В зависимости от того, какие ценные бумаги составляют выборку, используемую при расчете индекса, он может характеризовать рынок в целом, рынок определенного класса ценных бумаг (государственные обязательства, корпоративные облигации, акции и т. п.), отраслевой рынок (ценные бумаги компаний одной отрасли: телекоммуникации, транспорт, страхование, Интернет-сектор и т. п.). Сравнение динамики различных индексов может показать, какие сектора экономики развиваются самыми быстрыми темпами. Индекс может представлять национальный фондовый рынок в целом или определенную торговую площадку на этом рынке (например, индекс фондовой биржи). Фондовые индексы рассчитываются и публикуются различными организациями, чаще всего информационными или рейтинговыми агентствами и фондовыми биржами.</w:t>
       </w:r>
     </w:p>
     <w:p>
@@ -12367,19 +12027,10 @@
         <w:rPr>
           <w:b/>
         </w:rPr>
-        <w:t>Методы расчета фондовых индексов</w:t>
-      </w:r>
-      <w:r>
-        <w:rPr>
-          <w:b/>
-        </w:rPr>
-        <w:t>.</w:t>
-      </w:r>
-      <w:r>
-        <w:t xml:space="preserve"> </w:t>
-      </w:r>
-      <w:r>
-        <w:t>Существует четыре основных метода расчета фондовых индексов:</w:t>
+        <w:t>Методы расчета фондовых индексов.</w:t>
+      </w:r>
+      <w:r>
+        <w:t xml:space="preserve"> Существует четыре основных метода расчета фондовых индексов:</w:t>
       </w:r>
     </w:p>
     <w:p>
@@ -12387,39 +12038,7 @@
         <w:pStyle w:val="12"/>
       </w:pPr>
       <w:r>
-        <w:t>1. Метод вычисления невзвешенного среднего арифметического. Эта формула используется при расчете среднего промышленного индекса Доу-Джонса (</w:t>
-      </w:r>
-      <w:proofErr w:type="spellStart"/>
-      <w:r>
-        <w:t>Dow</w:t>
-      </w:r>
-      <w:proofErr w:type="spellEnd"/>
-      <w:r>
-        <w:t xml:space="preserve"> </w:t>
-      </w:r>
-      <w:proofErr w:type="spellStart"/>
-      <w:r>
-        <w:t>Jones</w:t>
-      </w:r>
-      <w:proofErr w:type="spellEnd"/>
-      <w:r>
-        <w:t xml:space="preserve"> </w:t>
-      </w:r>
-      <w:proofErr w:type="spellStart"/>
-      <w:r>
-        <w:t>Industrial</w:t>
-      </w:r>
-      <w:proofErr w:type="spellEnd"/>
-      <w:r>
-        <w:t xml:space="preserve"> </w:t>
-      </w:r>
-      <w:proofErr w:type="spellStart"/>
-      <w:r>
-        <w:t>Average</w:t>
-      </w:r>
-      <w:proofErr w:type="spellEnd"/>
-      <w:r>
-        <w:t>).</w:t>
+        <w:t>1. Метод вычисления невзвешенного среднего арифметического. Эта формула используется при расчете среднего промышленного индекса Доу-Джонса (Dow Jones Industrial Average).</w:t>
       </w:r>
     </w:p>
     <w:p>
@@ -12460,23 +12079,7 @@
         <w:pStyle w:val="12"/>
       </w:pPr>
       <w:r>
-        <w:t xml:space="preserve">Данная методика используется для вычисления среднего индекса рейтингового агентства </w:t>
-      </w:r>
-      <w:proofErr w:type="spellStart"/>
-      <w:r>
-        <w:t>Standard</w:t>
-      </w:r>
-      <w:proofErr w:type="spellEnd"/>
-      <w:r>
-        <w:t xml:space="preserve"> &amp; </w:t>
-      </w:r>
-      <w:proofErr w:type="spellStart"/>
-      <w:r>
-        <w:t>Poor's</w:t>
-      </w:r>
-      <w:proofErr w:type="spellEnd"/>
-      <w:r>
-        <w:t xml:space="preserve"> (S&amp;P 500).</w:t>
+        <w:t>Данная методика используется для вычисления среднего индекса рейтингового агентства Standard &amp; Poor's (S&amp;P 500).</w:t>
       </w:r>
     </w:p>
     <w:p>
@@ -12484,63 +12087,7 @@
         <w:pStyle w:val="12"/>
       </w:pPr>
       <w:r>
-        <w:t xml:space="preserve">3. Метод вычисления невзвешенного среднего геометрического. По этой формуле рассчитывается старейший фондовый индекс Великобритании ФТ-30 (FT-30 </w:t>
-      </w:r>
-      <w:proofErr w:type="spellStart"/>
-      <w:r>
-        <w:t>Share</w:t>
-      </w:r>
-      <w:proofErr w:type="spellEnd"/>
-      <w:r>
-        <w:t xml:space="preserve"> </w:t>
-      </w:r>
-      <w:proofErr w:type="spellStart"/>
-      <w:r>
-        <w:t>Index</w:t>
-      </w:r>
-      <w:proofErr w:type="spellEnd"/>
-      <w:r>
-        <w:t xml:space="preserve">, </w:t>
-      </w:r>
-      <w:proofErr w:type="spellStart"/>
-      <w:r>
-        <w:t>Financial</w:t>
-      </w:r>
-      <w:proofErr w:type="spellEnd"/>
-      <w:r>
-        <w:t xml:space="preserve"> </w:t>
-      </w:r>
-      <w:proofErr w:type="spellStart"/>
-      <w:r>
-        <w:t>Times</w:t>
-      </w:r>
-      <w:proofErr w:type="spellEnd"/>
-      <w:r>
-        <w:t xml:space="preserve"> </w:t>
-      </w:r>
-      <w:proofErr w:type="spellStart"/>
-      <w:r>
-        <w:t>Industrial</w:t>
-      </w:r>
-      <w:proofErr w:type="spellEnd"/>
-      <w:r>
-        <w:t xml:space="preserve"> </w:t>
-      </w:r>
-      <w:proofErr w:type="spellStart"/>
-      <w:r>
-        <w:t>Ordinary</w:t>
-      </w:r>
-      <w:proofErr w:type="spellEnd"/>
-      <w:r>
-        <w:t xml:space="preserve"> </w:t>
-      </w:r>
-      <w:proofErr w:type="spellStart"/>
-      <w:r>
-        <w:t>Index</w:t>
-      </w:r>
-      <w:proofErr w:type="spellEnd"/>
-      <w:r>
-        <w:t>), который стал публиковаться с 1935 г.</w:t>
+        <w:t>3. Метод вычисления невзвешенного среднего геометрического. По этой формуле рассчитывается старейший фондовый индекс Великобритании ФТ-30 (FT-30 Share Index, Financial Times Industrial Ordinary Index), который стал публиковаться с 1935 г.</w:t>
       </w:r>
     </w:p>
     <w:p>
@@ -12548,55 +12095,7 @@
         <w:pStyle w:val="12"/>
       </w:pPr>
       <w:r>
-        <w:t xml:space="preserve">4. Метод вычисления взвешенного среднего геометрического. Эта формула применяется для расчета композитного индекса </w:t>
-      </w:r>
-      <w:proofErr w:type="spellStart"/>
-      <w:r>
-        <w:t>Value</w:t>
-      </w:r>
-      <w:proofErr w:type="spellEnd"/>
-      <w:r>
-        <w:t xml:space="preserve"> </w:t>
-      </w:r>
-      <w:proofErr w:type="spellStart"/>
-      <w:r>
-        <w:t>Line</w:t>
-      </w:r>
-      <w:proofErr w:type="spellEnd"/>
-      <w:r>
-        <w:t xml:space="preserve"> </w:t>
-      </w:r>
-      <w:proofErr w:type="spellStart"/>
-      <w:r>
-        <w:t>Composite</w:t>
-      </w:r>
-      <w:proofErr w:type="spellEnd"/>
-      <w:r>
-        <w:t xml:space="preserve"> </w:t>
-      </w:r>
-      <w:proofErr w:type="spellStart"/>
-      <w:r>
-        <w:t>Average</w:t>
-      </w:r>
-      <w:proofErr w:type="spellEnd"/>
-      <w:r>
-        <w:t xml:space="preserve">, используемого </w:t>
-      </w:r>
-      <w:proofErr w:type="gramStart"/>
-      <w:r>
-        <w:t>на</w:t>
-      </w:r>
-      <w:proofErr w:type="gramEnd"/>
-      <w:r>
-        <w:t xml:space="preserve"> </w:t>
-      </w:r>
-      <w:proofErr w:type="gramStart"/>
-      <w:r>
-        <w:t>фондом</w:t>
-      </w:r>
-      <w:proofErr w:type="gramEnd"/>
-      <w:r>
-        <w:t xml:space="preserve"> рынке США.</w:t>
+        <w:t>4. Метод вычисления взвешенного среднего геометрического. Эта формула применяется для расчета композитного индекса Value Line Composite Average, используемого на фондом рынке США.</w:t>
       </w:r>
     </w:p>
     <w:p>
@@ -12628,15 +12127,7 @@
         <w:pStyle w:val="12"/>
       </w:pPr>
       <w:r>
-        <w:t xml:space="preserve">• </w:t>
-      </w:r>
-      <w:proofErr w:type="gramStart"/>
-      <w:r>
-        <w:t>р</w:t>
-      </w:r>
-      <w:proofErr w:type="gramEnd"/>
-      <w:r>
-        <w:t>епрезентативность выборки. Перечень компаний, ценные бумаги которых входят в состав, например, отраслевого индекса, должен быть достаточно полным для того, чтобы индекс адекватно отражал состояние определенного сегмента экономики. Кроме того, чтобы изменения индекса правильно отражали изменения, происходящие на рынке, распределение эмитентов по размеру капитализации и отраслевой принадлежности должно соответствовать распределению на рынке в целом. Использование компьютеров позволило начать расчет индекса по всем акциям, торгуемым на том или ином рынке, не прибегая к некоторой выборке.</w:t>
+        <w:t>• репрезентативность выборки. Перечень компаний, ценные бумаги которых входят в состав, например, отраслевого индекса, должен быть достаточно полным для того, чтобы индекс адекватно отражал состояние определенного сегмента экономики. Кроме того, чтобы изменения индекса правильно отражали изменения, происходящие на рынке, распределение эмитентов по размеру капитализации и отраслевой принадлежности должно соответствовать распределению на рынке в целом. Использование компьютеров позволило начать расчет индекса по всем акциям, торгуемым на том или ином рынке, не прибегая к некоторой выборке.</w:t>
       </w:r>
     </w:p>
     <w:p>
@@ -12644,15 +12135,7 @@
         <w:pStyle w:val="12"/>
       </w:pPr>
       <w:r>
-        <w:t xml:space="preserve">• </w:t>
-      </w:r>
-      <w:proofErr w:type="gramStart"/>
-      <w:r>
-        <w:t>в</w:t>
-      </w:r>
-      <w:proofErr w:type="gramEnd"/>
-      <w:r>
-        <w:t>ес. Желательно, чтобы стоимость ценных бумаг, входящих в индекс, имела свой вес, пропорциональный их влиянию на фондовый рынок в целом.</w:t>
+        <w:t>• вес. Желательно, чтобы стоимость ценных бумаг, входящих в индекс, имела свой вес, пропорциональный их влиянию на фондовый рынок в целом.</w:t>
       </w:r>
     </w:p>
     <w:p>
@@ -12689,15 +12172,7 @@
         <w:pStyle w:val="12"/>
       </w:pPr>
       <w:r>
-        <w:t xml:space="preserve">Чем большую историю имеет фондовый индекс, тем большую ценность он представляет для прогнозирования будущей реакции рынка </w:t>
-      </w:r>
-      <w:proofErr w:type="gramStart"/>
-      <w:r>
-        <w:t>на те</w:t>
-      </w:r>
-      <w:proofErr w:type="gramEnd"/>
-      <w:r>
-        <w:t xml:space="preserve"> или иные события на основе его прошлого поведения. Но ситуация на рынке постоянно меняется - слияния и поглощение, банкротства старых компаний и появление новых, стремительно наращивающих свою капитализацию. Поэтому периодически появляется необходимость внести изменения в выборку, на основе которой рассчитывается индекс.</w:t>
+        <w:t>Чем большую историю имеет фондовый индекс, тем большую ценность он представляет для прогнозирования будущей реакции рынка на те или иные события на основе его прошлого поведения. Но ситуация на рынке постоянно меняется - слияния и поглощение, банкротства старых компаний и появление новых, стремительно наращивающих свою капитализацию. Поэтому периодически появляется необходимость внести изменения в выборку, на основе которой рассчитывается индекс.</w:t>
       </w:r>
     </w:p>
     <w:p>
@@ -12723,159 +12198,7 @@
         <w:pStyle w:val="12"/>
       </w:pPr>
       <w:r>
-        <w:t xml:space="preserve">Наибольшей известностью в данном семействе индексов пользуется </w:t>
-      </w:r>
-      <w:proofErr w:type="spellStart"/>
-      <w:r>
-        <w:t>Dow</w:t>
-      </w:r>
-      <w:proofErr w:type="spellEnd"/>
-      <w:r>
-        <w:t xml:space="preserve"> </w:t>
-      </w:r>
-      <w:proofErr w:type="spellStart"/>
-      <w:r>
-        <w:t>Jones</w:t>
-      </w:r>
-      <w:proofErr w:type="spellEnd"/>
-      <w:r>
-        <w:t xml:space="preserve"> </w:t>
-      </w:r>
-      <w:proofErr w:type="spellStart"/>
-      <w:r>
-        <w:t>Industrial</w:t>
-      </w:r>
-      <w:proofErr w:type="spellEnd"/>
-      <w:r>
-        <w:t xml:space="preserve"> </w:t>
-      </w:r>
-      <w:proofErr w:type="spellStart"/>
-      <w:r>
-        <w:t>Average</w:t>
-      </w:r>
-      <w:proofErr w:type="spellEnd"/>
-      <w:r>
-        <w:t xml:space="preserve"> (средний промышленный индекс Доу-Джонса). Этот индекс был впервые опубликован в 1884 г. Чарльзом Доу, основателем компании, которая была издателем известной финансовой газеты "</w:t>
-      </w:r>
-      <w:proofErr w:type="spellStart"/>
-      <w:r>
-        <w:t>Wall</w:t>
-      </w:r>
-      <w:proofErr w:type="spellEnd"/>
-      <w:r>
-        <w:t xml:space="preserve"> </w:t>
-      </w:r>
-      <w:proofErr w:type="spellStart"/>
-      <w:r>
-        <w:t>Street</w:t>
-      </w:r>
-      <w:proofErr w:type="spellEnd"/>
-      <w:r>
-        <w:t xml:space="preserve"> </w:t>
-      </w:r>
-      <w:proofErr w:type="spellStart"/>
-      <w:r>
-        <w:t>Journal</w:t>
-      </w:r>
-      <w:proofErr w:type="spellEnd"/>
-      <w:r>
-        <w:t xml:space="preserve">". Этот индекс сначала рассчитывался по акциям 11 железнодорожных компаний. В 1897 г. список был увеличен до 20 железнодорожных компаний. Первый промышленный индекс Доу-Джонса был рассчитан в 1896г. по акциям 12 компаний. В 1916 г. размер выборки был увеличен до 20 компаний, а в 1928г. - до 30. Последнее изменение в составе индекса было произведено 1 ноября 1999г., когда вместо компаний </w:t>
-      </w:r>
-      <w:proofErr w:type="spellStart"/>
-      <w:r>
-        <w:t>Union</w:t>
-      </w:r>
-      <w:proofErr w:type="spellEnd"/>
-      <w:r>
-        <w:t xml:space="preserve"> </w:t>
-      </w:r>
-      <w:proofErr w:type="spellStart"/>
-      <w:r>
-        <w:t>Carbide</w:t>
-      </w:r>
-      <w:proofErr w:type="spellEnd"/>
-      <w:r>
-        <w:t xml:space="preserve">, </w:t>
-      </w:r>
-      <w:proofErr w:type="spellStart"/>
-      <w:r>
-        <w:t>Goodyear</w:t>
-      </w:r>
-      <w:proofErr w:type="spellEnd"/>
-      <w:r>
-        <w:t xml:space="preserve"> </w:t>
-      </w:r>
-      <w:proofErr w:type="spellStart"/>
-      <w:r>
-        <w:t>Tire</w:t>
-      </w:r>
-      <w:proofErr w:type="spellEnd"/>
-      <w:r>
-        <w:t xml:space="preserve"> &amp; </w:t>
-      </w:r>
-      <w:proofErr w:type="spellStart"/>
-      <w:r>
-        <w:t>Rubber</w:t>
-      </w:r>
-      <w:proofErr w:type="spellEnd"/>
-      <w:r>
-        <w:t xml:space="preserve">, </w:t>
-      </w:r>
-      <w:proofErr w:type="spellStart"/>
-      <w:r>
-        <w:t>Sears</w:t>
-      </w:r>
-      <w:proofErr w:type="spellEnd"/>
-      <w:r>
-        <w:t xml:space="preserve"> и </w:t>
-      </w:r>
-      <w:proofErr w:type="spellStart"/>
-      <w:r>
-        <w:t>Chevron</w:t>
-      </w:r>
-      <w:proofErr w:type="spellEnd"/>
-      <w:r>
-        <w:t xml:space="preserve"> в индекс были включены компании </w:t>
-      </w:r>
-      <w:proofErr w:type="spellStart"/>
-      <w:r>
-        <w:t>Home</w:t>
-      </w:r>
-      <w:proofErr w:type="spellEnd"/>
-      <w:r>
-        <w:t xml:space="preserve"> </w:t>
-      </w:r>
-      <w:proofErr w:type="spellStart"/>
-      <w:r>
-        <w:t>Depot</w:t>
-      </w:r>
-      <w:proofErr w:type="spellEnd"/>
-      <w:r>
-        <w:t xml:space="preserve">, </w:t>
-      </w:r>
-      <w:proofErr w:type="spellStart"/>
-      <w:r>
-        <w:t>Intel</w:t>
-      </w:r>
-      <w:proofErr w:type="spellEnd"/>
-      <w:r>
-        <w:t xml:space="preserve">, </w:t>
-      </w:r>
-      <w:proofErr w:type="spellStart"/>
-      <w:r>
-        <w:t>Microsoft</w:t>
-      </w:r>
-      <w:proofErr w:type="spellEnd"/>
-      <w:r>
-        <w:t xml:space="preserve"> и SBC </w:t>
-      </w:r>
-      <w:proofErr w:type="spellStart"/>
-      <w:r>
-        <w:t>Communications</w:t>
-      </w:r>
-      <w:proofErr w:type="spellEnd"/>
-      <w:r>
-        <w:t>.</w:t>
+        <w:t>Наибольшей известностью в данном семействе индексов пользуется Dow Jones Industrial Average (средний промышленный индекс Доу-Джонса). Этот индекс был впервые опубликован в 1884 г. Чарльзом Доу, основателем компании, которая была издателем известной финансовой газеты "Wall Street Journal". Этот индекс сначала рассчитывался по акциям 11 железнодорожных компаний. В 1897 г. список был увеличен до 20 железнодорожных компаний. Первый промышленный индекс Доу-Джонса был рассчитан в 1896г. по акциям 12 компаний. В 1916 г. размер выборки был увеличен до 20 компаний, а в 1928г. - до 30. Последнее изменение в составе индекса было произведено 1 ноября 1999г., когда вместо компаний Union Carbide, Goodyear Tire &amp; Rubber, Sears и Chevron в индекс были включены компании Home Depot, Intel, Microsoft и SBC Communications.</w:t>
       </w:r>
     </w:p>
     <w:p>
@@ -12891,71 +12214,7 @@
         <w:pStyle w:val="12"/>
       </w:pPr>
       <w:r>
-        <w:t>Используются и другие индексы Доу-Джонса: взвешенный индекс акций Доу-Джонса, рассчитанный по 700 акциям, котируемых на Нью-Йоркской фондовой бирже (публикуется с 1988 г.), индексы Доу-Джонса по транспортным и коммунальным компаниям (</w:t>
-      </w:r>
-      <w:proofErr w:type="spellStart"/>
-      <w:r>
-        <w:t>Dow</w:t>
-      </w:r>
-      <w:proofErr w:type="spellEnd"/>
-      <w:r>
-        <w:t xml:space="preserve"> </w:t>
-      </w:r>
-      <w:proofErr w:type="spellStart"/>
-      <w:r>
-        <w:t>Jones</w:t>
-      </w:r>
-      <w:proofErr w:type="spellEnd"/>
-      <w:r>
-        <w:t xml:space="preserve"> </w:t>
-      </w:r>
-      <w:proofErr w:type="spellStart"/>
-      <w:r>
-        <w:t>Transportation</w:t>
-      </w:r>
-      <w:proofErr w:type="spellEnd"/>
-      <w:r>
-        <w:t xml:space="preserve"> </w:t>
-      </w:r>
-      <w:proofErr w:type="spellStart"/>
-      <w:r>
-        <w:t>Average</w:t>
-      </w:r>
-      <w:proofErr w:type="spellEnd"/>
-      <w:r>
-        <w:t xml:space="preserve"> (20), </w:t>
-      </w:r>
-      <w:proofErr w:type="spellStart"/>
-      <w:r>
-        <w:t>Dow</w:t>
-      </w:r>
-      <w:proofErr w:type="spellEnd"/>
-      <w:r>
-        <w:t xml:space="preserve"> </w:t>
-      </w:r>
-      <w:proofErr w:type="spellStart"/>
-      <w:r>
-        <w:t>Jones</w:t>
-      </w:r>
-      <w:proofErr w:type="spellEnd"/>
-      <w:r>
-        <w:t xml:space="preserve"> </w:t>
-      </w:r>
-      <w:proofErr w:type="spellStart"/>
-      <w:r>
-        <w:t>Utilities</w:t>
-      </w:r>
-      <w:proofErr w:type="spellEnd"/>
-      <w:r>
-        <w:t xml:space="preserve"> </w:t>
-      </w:r>
-      <w:proofErr w:type="spellStart"/>
-      <w:r>
-        <w:t>Average</w:t>
-      </w:r>
-      <w:proofErr w:type="spellEnd"/>
-      <w:r>
-        <w:t>(15)) и по 40 облигациям.</w:t>
+        <w:t>Используются и другие индексы Доу-Джонса: взвешенный индекс акций Доу-Джонса, рассчитанный по 700 акциям, котируемых на Нью-Йоркской фондовой бирже (публикуется с 1988 г.), индексы Доу-Джонса по транспортным и коммунальным компаниям (Dow Jones Transportation Average (20), Dow Jones Utilities Average(15)) и по 40 облигациям.</w:t>
       </w:r>
     </w:p>
     <w:p>
@@ -12963,39 +12222,7 @@
         <w:pStyle w:val="12"/>
       </w:pPr>
       <w:r>
-        <w:t xml:space="preserve">AMEX </w:t>
-      </w:r>
-      <w:proofErr w:type="spellStart"/>
-      <w:r>
-        <w:t>Composite</w:t>
-      </w:r>
-      <w:proofErr w:type="spellEnd"/>
-      <w:r>
-        <w:t xml:space="preserve"> - взвешенный по рыночной капитализации индекс всех акций, торгуемых на Американской фондовой бирже (</w:t>
-      </w:r>
-      <w:proofErr w:type="spellStart"/>
-      <w:r>
-        <w:t>American</w:t>
-      </w:r>
-      <w:proofErr w:type="spellEnd"/>
-      <w:r>
-        <w:t xml:space="preserve"> </w:t>
-      </w:r>
-      <w:proofErr w:type="spellStart"/>
-      <w:r>
-        <w:t>Stock</w:t>
-      </w:r>
-      <w:proofErr w:type="spellEnd"/>
-      <w:r>
-        <w:t xml:space="preserve"> </w:t>
-      </w:r>
-      <w:proofErr w:type="spellStart"/>
-      <w:r>
-        <w:t>Exchange</w:t>
-      </w:r>
-      <w:proofErr w:type="spellEnd"/>
-      <w:r>
-        <w:t>).</w:t>
+        <w:t>AMEX Composite - взвешенный по рыночной капитализации индекс всех акций, торгуемых на Американской фондовой бирже (American Stock Exchange).</w:t>
       </w:r>
     </w:p>
     <w:p>
@@ -13012,47 +12239,7 @@
         <w:pStyle w:val="12"/>
       </w:pPr>
       <w:r>
-        <w:t xml:space="preserve">NASDAQ </w:t>
-      </w:r>
-      <w:proofErr w:type="spellStart"/>
-      <w:r>
-        <w:t>Composite</w:t>
-      </w:r>
-      <w:proofErr w:type="spellEnd"/>
-      <w:r>
-        <w:t xml:space="preserve"> - взвешенный по капитализации индекс внебиржевого рынка, ежедневно публикуемый Национальной Ассоциацией фондовых дилеров и охватывающий около 3500 акций, торгуемых в рыночной системе </w:t>
-      </w:r>
-      <w:proofErr w:type="spellStart"/>
-      <w:r>
-        <w:t>Nasdaq</w:t>
-      </w:r>
-      <w:proofErr w:type="spellEnd"/>
-      <w:r>
-        <w:t xml:space="preserve"> (</w:t>
-      </w:r>
-      <w:proofErr w:type="spellStart"/>
-      <w:r>
-        <w:t>Nasdaq</w:t>
-      </w:r>
-      <w:proofErr w:type="spellEnd"/>
-      <w:r>
-        <w:t xml:space="preserve"> </w:t>
-      </w:r>
-      <w:proofErr w:type="spellStart"/>
-      <w:r>
-        <w:t>Market</w:t>
-      </w:r>
-      <w:proofErr w:type="spellEnd"/>
-      <w:r>
-        <w:t xml:space="preserve"> </w:t>
-      </w:r>
-      <w:proofErr w:type="spellStart"/>
-      <w:r>
-        <w:t>System</w:t>
-      </w:r>
-      <w:proofErr w:type="spellEnd"/>
-      <w:r>
-        <w:t>).</w:t>
+        <w:t>NASDAQ Composite - взвешенный по капитализации индекс внебиржевого рынка, ежедневно публикуемый Национальной Ассоциацией фондовых дилеров и охватывающий около 3500 акций, торгуемых в рыночной системе Nasdaq (Nasdaq Market System).</w:t>
       </w:r>
     </w:p>
     <w:p>
@@ -13060,15 +12247,7 @@
         <w:pStyle w:val="12"/>
       </w:pPr>
       <w:r>
-        <w:t xml:space="preserve">NYSE </w:t>
-      </w:r>
-      <w:proofErr w:type="spellStart"/>
-      <w:r>
-        <w:t>Composite</w:t>
-      </w:r>
-      <w:proofErr w:type="spellEnd"/>
-      <w:r>
-        <w:t xml:space="preserve"> - взвешенный по рыночной капитализации индекс всех акций, торгуемых на Нью-Йоркской фондовой бирже (NYSE).</w:t>
+        <w:t>NYSE Composite - взвешенный по рыночной капитализации индекс всех акций, торгуемых на Нью-Йоркской фондовой бирже (NYSE).</w:t>
       </w:r>
     </w:p>
     <w:p>
@@ -13077,135 +12256,24 @@
       </w:pPr>
       <w:bookmarkStart w:id="4" w:name="_Toc450825221"/>
       <w:r>
-        <w:t xml:space="preserve">Семейство индексов </w:t>
-      </w:r>
-      <w:proofErr w:type="spellStart"/>
-      <w:r>
-        <w:t>Standard</w:t>
-      </w:r>
-      <w:proofErr w:type="spellEnd"/>
-      <w:r>
-        <w:t xml:space="preserve"> &amp; </w:t>
-      </w:r>
-      <w:proofErr w:type="spellStart"/>
-      <w:r>
-        <w:t>Poor's</w:t>
+        <w:t>Семейство индексов Standard &amp; Poor's</w:t>
       </w:r>
       <w:bookmarkEnd w:id="4"/>
-      <w:proofErr w:type="spellEnd"/>
     </w:p>
     <w:p>
       <w:pPr>
         <w:pStyle w:val="12"/>
       </w:pPr>
-      <w:proofErr w:type="spellStart"/>
-      <w:r>
-        <w:t>Standard</w:t>
-      </w:r>
-      <w:proofErr w:type="spellEnd"/>
-      <w:r>
-        <w:t xml:space="preserve"> &amp; </w:t>
-      </w:r>
-      <w:proofErr w:type="spellStart"/>
-      <w:r>
-        <w:t>Poor's</w:t>
-      </w:r>
-      <w:proofErr w:type="spellEnd"/>
-      <w:r>
-        <w:t xml:space="preserve"> </w:t>
-      </w:r>
-      <w:proofErr w:type="spellStart"/>
-      <w:r>
-        <w:t>Composite</w:t>
-      </w:r>
-      <w:proofErr w:type="spellEnd"/>
-      <w:r>
-        <w:t xml:space="preserve"> 500 </w:t>
-      </w:r>
-      <w:proofErr w:type="spellStart"/>
-      <w:r>
-        <w:t>Index</w:t>
-      </w:r>
-      <w:proofErr w:type="spellEnd"/>
-      <w:r>
-        <w:t xml:space="preserve">. В состав индекса входят 400 индустриальных, 20 транспортных, 40 коммунальных и 40 финансовых компаний. </w:t>
-      </w:r>
-      <w:proofErr w:type="gramStart"/>
-      <w:r>
-        <w:t>Взвешен</w:t>
-      </w:r>
-      <w:proofErr w:type="gramEnd"/>
-      <w:r>
-        <w:t xml:space="preserve"> по рыночной капитализации. Охватывает примерно 80% общей капитализации компаний, торгуемых на Нью-Йоркской фондовой бирже. Капитализация компаний в выборке составляет от 73 миллионов до 75 миллиардов долларов.</w:t>
+      <w:r>
+        <w:t>Standard &amp; Poor's Composite 500 Index. В состав индекса входят 400 индустриальных, 20 транспортных, 40 коммунальных и 40 финансовых компаний. Взвешен по рыночной капитализации. Охватывает примерно 80% общей капитализации компаний, торгуемых на Нью-Йоркской фондовой бирже. Капитализация компаний в выборке составляет от 73 миллионов до 75 миллиардов долларов.</w:t>
       </w:r>
     </w:p>
     <w:p>
       <w:pPr>
         <w:pStyle w:val="12"/>
       </w:pPr>
-      <w:proofErr w:type="spellStart"/>
-      <w:r>
-        <w:t>Standard</w:t>
-      </w:r>
-      <w:proofErr w:type="spellEnd"/>
-      <w:r>
-        <w:t xml:space="preserve"> &amp; </w:t>
-      </w:r>
-      <w:proofErr w:type="spellStart"/>
-      <w:r>
-        <w:t>Poor's</w:t>
-      </w:r>
-      <w:proofErr w:type="spellEnd"/>
-      <w:r>
-        <w:t xml:space="preserve"> 400 </w:t>
-      </w:r>
-      <w:proofErr w:type="spellStart"/>
-      <w:r>
-        <w:t>Index</w:t>
-      </w:r>
-      <w:proofErr w:type="spellEnd"/>
-      <w:r>
-        <w:t xml:space="preserve"> (S&amp;P </w:t>
-      </w:r>
-      <w:proofErr w:type="spellStart"/>
-      <w:r>
-        <w:t>Midcap</w:t>
-      </w:r>
-      <w:proofErr w:type="spellEnd"/>
-      <w:r>
-        <w:t xml:space="preserve">) </w:t>
-      </w:r>
-      <w:proofErr w:type="gramStart"/>
-      <w:r>
-        <w:t>аналогичен</w:t>
-      </w:r>
-      <w:proofErr w:type="gramEnd"/>
-      <w:r>
-        <w:t xml:space="preserve"> S&amp;P 500, но охватывает 400 промышленных компаний, капитализация которых варьируется от 85 миллионов до 6.8 миллиардов долларов. </w:t>
-      </w:r>
-      <w:proofErr w:type="spellStart"/>
-      <w:r>
-        <w:t>Standard</w:t>
-      </w:r>
-      <w:proofErr w:type="spellEnd"/>
-      <w:r>
-        <w:t xml:space="preserve"> &amp; </w:t>
-      </w:r>
-      <w:proofErr w:type="spellStart"/>
-      <w:r>
-        <w:t>Poor's</w:t>
-      </w:r>
-      <w:proofErr w:type="spellEnd"/>
-      <w:r>
-        <w:t xml:space="preserve"> 100 </w:t>
-      </w:r>
-      <w:proofErr w:type="gramStart"/>
-      <w:r>
-        <w:t>аналогичен</w:t>
-      </w:r>
-      <w:proofErr w:type="gramEnd"/>
-      <w:r>
-        <w:t xml:space="preserve"> S&amp;P 500, но охватывает только 100 акций, на которые существуют опционные контракты на Чикагской бирже опционов. "OEX" - название опциона на данный индекс, являющегося один из самых популярных и торгуемых опционов.</w:t>
+      <w:r>
+        <w:t>Standard &amp; Poor's 400 Index (S&amp;P Midcap) аналогичен S&amp;P 500, но охватывает 400 промышленных компаний, капитализация которых варьируется от 85 миллионов до 6.8 миллиардов долларов. Standard &amp; Poor's 100 аналогичен S&amp;P 500, но охватывает только 100 акций, на которые существуют опционные контракты на Чикагской бирже опционов. "OEX" - название опциона на данный индекс, являющегося один из самых популярных и торгуемых опционов.</w:t>
       </w:r>
     </w:p>
     <w:p>
@@ -13213,23 +12281,7 @@
         <w:pStyle w:val="12"/>
       </w:pPr>
       <w:r>
-        <w:t>Взвешенный по цене индекс как противоположность индексу, взвешенному по капитализации. Некоторые считают, что данный индекс дает лучшее представление об эффективности инвестиций, так как отдельные акции не перешивают в нем, и большинство индивидуальных инвесторов не строят свой портфель с взвешиванием по рыночной капитализации</w:t>
-      </w:r>
-      <w:proofErr w:type="gramStart"/>
-      <w:r>
-        <w:t>.</w:t>
-      </w:r>
-      <w:proofErr w:type="gramEnd"/>
-      <w:r>
-        <w:t xml:space="preserve"> (</w:t>
-      </w:r>
-      <w:proofErr w:type="gramStart"/>
-      <w:r>
-        <w:t>п</w:t>
-      </w:r>
-      <w:proofErr w:type="gramEnd"/>
-      <w:r>
-        <w:t>ока они не покупают индексные фонды).</w:t>
+        <w:t>Взвешенный по цене индекс как противоположность индексу, взвешенному по капитализации. Некоторые считают, что данный индекс дает лучшее представление об эффективности инвестиций, так как отдельные акции не перешивают в нем, и большинство индивидуальных инвесторов не строят свой портфель с взвешиванием по рыночной капитализации. (пока они не покупают индексные фонды).</w:t>
       </w:r>
     </w:p>
     <w:p>
@@ -13805,13 +12857,8 @@
         <w:t xml:space="preserve"> стандартной</w:t>
       </w:r>
       <w:r>
-        <w:t xml:space="preserve"> </w:t>
-      </w:r>
-      <w:proofErr w:type="spellStart"/>
-      <w:r>
-        <w:t>Гауссовской</w:t>
-      </w:r>
-      <w:proofErr w:type="spellEnd"/>
+        <w:t xml:space="preserve"> Гауссовской</w:t>
+      </w:r>
       <w:r>
         <w:t xml:space="preserve"> величиной</w:t>
       </w:r>
@@ -15634,15 +14681,7 @@
         <w:t xml:space="preserve"> в социальной сети</w:t>
       </w:r>
       <w:r>
-        <w:t xml:space="preserve"> </w:t>
-      </w:r>
-      <w:proofErr w:type="spellStart"/>
-      <w:r>
-        <w:t>Twitter</w:t>
-      </w:r>
-      <w:proofErr w:type="spellEnd"/>
-      <w:r>
-        <w:t xml:space="preserve"> по немногим различным причинам</w:t>
+        <w:t xml:space="preserve"> Twitter по немногим различным причинам</w:t>
       </w:r>
       <w:r>
         <w:t>:</w:t>
@@ -16435,23 +15474,7 @@
           <w:sz w:val="28"/>
           <w:szCs w:val="28"/>
         </w:rPr>
-        <w:t xml:space="preserve">, обозначающая шум, которым в нашем случае предполагается </w:t>
-      </w:r>
-      <w:proofErr w:type="spellStart"/>
-      <w:r>
-        <w:rPr>
-          <w:sz w:val="28"/>
-          <w:szCs w:val="28"/>
-        </w:rPr>
-        <w:t>Гауссовским</w:t>
-      </w:r>
-      <w:proofErr w:type="spellEnd"/>
-      <w:r>
-        <w:rPr>
-          <w:sz w:val="28"/>
-          <w:szCs w:val="28"/>
-        </w:rPr>
-        <w:t xml:space="preserve"> с </w:t>
+        <w:t xml:space="preserve">, обозначающая шум, которым в нашем случае предполагается Гауссовским с </w:t>
       </w:r>
       <w:r>
         <w:rPr>
@@ -19045,7 +18068,16 @@
                             <w:szCs w:val="28"/>
                             <w:lang w:val="en-US"/>
                           </w:rPr>
-                          <m:t>exp</m:t>
+                          <m:t>e</m:t>
+                        </m:r>
+                        <m:r>
+                          <w:rPr>
+                            <w:rFonts w:ascii="Cambria Math" w:eastAsiaTheme="minorEastAsia" w:hAnsi="Cambria Math"/>
+                            <w:sz w:val="28"/>
+                            <w:szCs w:val="28"/>
+                            <w:lang w:val="en-US"/>
+                          </w:rPr>
+                          <m:t>xp</m:t>
                         </m:r>
                         <m:d>
                           <m:dPr>
@@ -21016,25 +20048,9 @@
       <w:r>
         <w:t xml:space="preserve">вектор с </w:t>
       </w:r>
-      <m:oMath>
-        <m:r>
-          <w:rPr>
-            <w:rFonts w:ascii="Cambria Math" w:hAnsi="Cambria Math"/>
-          </w:rPr>
-          <m:t/>
-        </m:r>
-        <w:proofErr w:type="gramStart"/>
-        <m:r>
-          <w:rPr>
-            <w:rFonts w:ascii="Cambria Math" w:hAnsi="Cambria Math"/>
-          </w:rPr>
-          <m:t/>
-        </m:r>
-      </m:oMath>
       <w:r>
         <w:t>-</w:t>
       </w:r>
-      <w:proofErr w:type="gramEnd"/>
       <w:r>
         <w:t xml:space="preserve">ой компонентой </w:t>
       </w:r>
@@ -21441,26 +20457,13 @@
         <w:t>2</w:t>
       </w:r>
       <w:r>
-        <w:t xml:space="preserve">], авторы показали эффективность такого подхода для прогнозирования тенденций в социальной сети </w:t>
-      </w:r>
-      <w:proofErr w:type="spellStart"/>
-      <w:r>
-        <w:t>Twitter</w:t>
-      </w:r>
-      <w:proofErr w:type="spellEnd"/>
-      <w:r>
-        <w:t xml:space="preserve">. С целью конкретного применения, авторам пришлось использовать модель шума, которая отличалась от </w:t>
-      </w:r>
-      <w:proofErr w:type="spellStart"/>
+        <w:t xml:space="preserve">], авторы показали эффективность такого подхода для прогнозирования тенденций в социальной сети Twitter. С целью конкретного применения, авторам пришлось использовать модель шума, которая отличалась от </w:t>
+      </w:r>
       <w:r>
         <w:t>Г</w:t>
       </w:r>
       <w:r>
-        <w:t>ауссовской</w:t>
-      </w:r>
-      <w:proofErr w:type="spellEnd"/>
-      <w:r>
-        <w:t>, что привело к небольшим изменени</w:t>
+        <w:t>ауссовской, что привело к небольшим изменени</w:t>
       </w:r>
       <w:r>
         <w:t>я</w:t>
@@ -21934,15 +20937,7 @@
         <w:t>.1)</w:t>
       </w:r>
       <w:r>
-        <w:t xml:space="preserve">, могут быть </w:t>
-      </w:r>
-      <w:proofErr w:type="gramStart"/>
-      <w:r>
-        <w:t>использована</w:t>
-      </w:r>
-      <w:proofErr w:type="gramEnd"/>
-      <w:r>
-        <w:t xml:space="preserve"> для прогнозирования будущего изменения цены [</w:t>
+        <w:t>, могут быть использована для прогнозирования будущего изменения цены [</w:t>
       </w:r>
       <w:r>
         <w:t>6</w:t>
@@ -24180,7 +23175,15 @@
                         <w:sz w:val="28"/>
                         <w:szCs w:val="28"/>
                       </w:rPr>
-                      <m:t>M std</m:t>
+                      <m:t>M st</m:t>
+                    </m:r>
+                    <m:r>
+                      <w:rPr>
+                        <w:rFonts w:ascii="Cambria Math" w:eastAsiaTheme="minorEastAsia" w:hAnsi="Cambria Math" w:cs="Aharoni"/>
+                        <w:sz w:val="28"/>
+                        <w:szCs w:val="28"/>
+                      </w:rPr>
+                      <m:t>d</m:t>
                     </m:r>
                     <m:d>
                       <m:dPr>
@@ -24855,13 +23858,8 @@
       <w:r>
         <w:t xml:space="preserve"> </w:t>
       </w:r>
-      <w:proofErr w:type="gramStart"/>
-      <w:r>
-        <w:t>Постоянная</w:t>
-      </w:r>
-      <w:proofErr w:type="gramEnd"/>
-      <w:r>
-        <w:t xml:space="preserve"> </w:t>
+      <w:r>
+        <w:t xml:space="preserve">Постоянная </w:t>
       </w:r>
       <m:oMath>
         <m:r>
@@ -25589,7 +24587,6 @@
         </w:rPr>
         <w:t xml:space="preserve">), с сайта </w:t>
       </w:r>
-      <w:proofErr w:type="spellStart"/>
       <w:r>
         <w:rPr>
           <w:i/>
@@ -25599,7 +24596,6 @@
         </w:rPr>
         <w:t>nyse</w:t>
       </w:r>
-      <w:proofErr w:type="spellEnd"/>
       <w:r>
         <w:rPr>
           <w:i/>
@@ -26814,15 +25810,7 @@
         <w:t>и</w:t>
       </w:r>
       <w:r>
-        <w:t xml:space="preserve"> согласно портфельной теории </w:t>
-      </w:r>
-      <w:proofErr w:type="spellStart"/>
-      <w:r>
-        <w:t>Марковица</w:t>
-      </w:r>
-      <w:proofErr w:type="spellEnd"/>
-      <w:r>
-        <w:t xml:space="preserve">.  </w:t>
+        <w:t xml:space="preserve"> согласно портфельной теории Марковица.  </w:t>
       </w:r>
     </w:p>
     <w:p>
@@ -28692,15 +27680,7 @@
         <w:t>д</w:t>
       </w:r>
       <w:r>
-        <w:t xml:space="preserve">ующие веса оптимальных портфелей </w:t>
-      </w:r>
-      <w:proofErr w:type="spellStart"/>
-      <w:r>
-        <w:t>Марковица</w:t>
-      </w:r>
-      <w:proofErr w:type="spellEnd"/>
-      <w:r>
-        <w:t>:</w:t>
+        <w:t>ующие веса оптимальных портфелей Марковица:</w:t>
       </w:r>
     </w:p>
     <w:p>
@@ -28715,13 +27695,8 @@
         <w:t>4</w:t>
       </w:r>
       <w:r>
-        <w:t xml:space="preserve">.3 – Веса акций в оптимальных портфелях </w:t>
-      </w:r>
-      <w:proofErr w:type="spellStart"/>
-      <w:r>
-        <w:t>Марковица</w:t>
-      </w:r>
-      <w:proofErr w:type="spellEnd"/>
+        <w:t>.3 – Веса акций в оптимальных портфелях Марковица</w:t>
+      </w:r>
     </w:p>
     <w:tbl>
       <w:tblPr>
@@ -29115,15 +28090,7 @@
         <w:t xml:space="preserve">5031.14$, </w:t>
       </w:r>
       <w:r>
-        <w:t xml:space="preserve">что немногим превышает первоначальный капитал. Однако владение оптимальными портфелями </w:t>
-      </w:r>
-      <w:proofErr w:type="spellStart"/>
-      <w:r>
-        <w:t>Марковица</w:t>
-      </w:r>
-      <w:proofErr w:type="spellEnd"/>
-      <w:r>
-        <w:t xml:space="preserve"> минимального риска и максимальной доходности привело в итоге к величине капитала </w:t>
+        <w:t xml:space="preserve">что немногим превышает первоначальный капитал. Однако владение оптимальными портфелями Марковица минимального риска и максимальной доходности привело в итоге к величине капитала </w:t>
       </w:r>
       <w:r>
         <w:t xml:space="preserve">4546.87$ </w:t>
@@ -29138,15 +28105,7 @@
         <w:t xml:space="preserve">соответственно, что меньше изначальных инвестиций. </w:t>
       </w:r>
       <w:r>
-        <w:t xml:space="preserve">То же самое, </w:t>
-      </w:r>
-      <w:proofErr w:type="gramStart"/>
-      <w:r>
-        <w:t>однако</w:t>
-      </w:r>
-      <w:proofErr w:type="gramEnd"/>
-      <w:r>
-        <w:t xml:space="preserve"> в меньшей степени, наблюдается и у индексов: </w:t>
+        <w:t xml:space="preserve">То же самое, однако в меньшей степени, наблюдается и у индексов: </w:t>
       </w:r>
       <w:r>
         <w:t xml:space="preserve">4885.61$ </w:t>
@@ -29337,19 +28296,7 @@
           <w:rPr>
             <w:rFonts w:ascii="Cambria Math" w:hAnsi="Cambria Math"/>
           </w:rPr>
-          <m:t>-</m:t>
-        </m:r>
-        <m:r>
-          <w:rPr>
-            <w:rFonts w:ascii="Cambria Math" w:hAnsi="Cambria Math"/>
-          </w:rPr>
-          <m:t>2,2877</m:t>
-        </m:r>
-        <m:r>
-          <w:rPr>
-            <w:rFonts w:ascii="Cambria Math" w:hAnsi="Cambria Math"/>
-          </w:rPr>
-          <m:t>%</m:t>
+          <m:t>-2,2877%</m:t>
         </m:r>
       </m:oMath>
       <w:r>
@@ -29394,31 +28341,7 @@
             <w:rFonts w:ascii="Cambria Math" w:hAnsi="Cambria Math"/>
           </w:rPr>
           <w:lastRenderedPageBreak/>
-          <m:t>-</m:t>
-        </m:r>
-        <m:r>
-          <w:rPr>
-            <w:rFonts w:ascii="Cambria Math" w:hAnsi="Cambria Math"/>
-          </w:rPr>
-          <m:t>0</m:t>
-        </m:r>
-        <m:r>
-          <w:rPr>
-            <w:rFonts w:ascii="Cambria Math" w:hAnsi="Cambria Math"/>
-          </w:rPr>
-          <m:t>,</m:t>
-        </m:r>
-        <m:r>
-          <w:rPr>
-            <w:rFonts w:ascii="Cambria Math" w:hAnsi="Cambria Math"/>
-          </w:rPr>
-          <m:t>6928</m:t>
-        </m:r>
-        <m:r>
-          <w:rPr>
-            <w:rFonts w:ascii="Cambria Math" w:hAnsi="Cambria Math"/>
-          </w:rPr>
-          <m:t>%</m:t>
+          <m:t>-0,6928%</m:t>
         </m:r>
       </m:oMath>
       <w:r>
@@ -29443,6 +28366,9 @@
         <w:t xml:space="preserve"> стоимости</w:t>
       </w:r>
       <w:r>
+        <w:t xml:space="preserve"> портфеля</w:t>
+      </w:r>
+      <w:r>
         <w:t xml:space="preserve"> </w:t>
       </w:r>
       <w:r>
@@ -29452,18 +28378,30 @@
         <w:t>рассматриваемых портфелей</w:t>
       </w:r>
       <w:r>
+        <w:t xml:space="preserve"> Марковица, а на рисунке 5.4 –</w:t>
+      </w:r>
+      <w:r>
+        <w:t xml:space="preserve"> портфеля</w:t>
+      </w:r>
+      <w:r>
+        <w:t xml:space="preserve"> стратегии и фондовых индексов</w:t>
+      </w:r>
+      <w:r>
         <w:t xml:space="preserve"> </w:t>
       </w:r>
-      <w:proofErr w:type="spellStart"/>
-      <w:r>
-        <w:t>Марковица</w:t>
-      </w:r>
-      <w:proofErr w:type="spellEnd"/>
-      <w:r>
-        <w:t>, а на рисунке 5.4 – стратегии и фондовых индексов</w:t>
-      </w:r>
-      <w:r>
-        <w:t xml:space="preserve">, с учетом наличия свободного капитала. </w:t>
+      <w:bookmarkStart w:id="20" w:name="_GoBack"/>
+      <w:bookmarkEnd w:id="20"/>
+      <w:r>
+        <w:t>(все</w:t>
+      </w:r>
+      <w:r>
+        <w:t xml:space="preserve"> с учетом наличия свободного капитала</w:t>
+      </w:r>
+      <w:r>
+        <w:t>)</w:t>
+      </w:r>
+      <w:r>
+        <w:t xml:space="preserve">. </w:t>
       </w:r>
     </w:p>
     <w:p>
@@ -29620,21 +28558,7 @@
         <w:jc w:val="center"/>
       </w:pPr>
       <w:r>
-        <w:t>Рисунок 5</w:t>
-      </w:r>
-      <w:r>
-        <w:t>.4</w:t>
-      </w:r>
-      <w:r>
-        <w:t xml:space="preserve"> – Графики </w:t>
-      </w:r>
-      <w:bookmarkStart w:id="20" w:name="_GoBack"/>
-      <w:bookmarkEnd w:id="20"/>
-      <w:r>
-        <w:t>динамик</w:t>
-      </w:r>
-      <w:r>
-        <w:t xml:space="preserve"> стоимости индексов</w:t>
+        <w:t>Рисунок 5.4 – Графики динамик стоимости индексов</w:t>
       </w:r>
     </w:p>
     <w:p>
@@ -29642,14 +28566,30 @@
         <w:pStyle w:val="12"/>
         <w:spacing w:after="200"/>
         <w:ind w:firstLine="630"/>
+        <w:rPr>
+          <w:lang w:val="en-US"/>
+        </w:rPr>
       </w:pPr>
       <w:r>
         <w:lastRenderedPageBreak/>
-        <w:t xml:space="preserve">Таким образом, на рассматриваемом периоде данных разработанная стратегия не принесла больших доходов, однако помогла избежать убытков. </w:t>
+        <w:t xml:space="preserve">Таким образом, на рассматриваемом периоде данных разработанная стратегия не принесла больших доходов, однако помогла </w:t>
+      </w:r>
+      <w:r>
+        <w:t xml:space="preserve">в итоге </w:t>
+      </w:r>
+      <w:r>
+        <w:t xml:space="preserve">избежать убытков. </w:t>
       </w:r>
       <w:r>
         <w:t xml:space="preserve">С учетом состояния рынка, это можно считать неплохим результатом. </w:t>
       </w:r>
+    </w:p>
+    <w:p>
+      <w:pPr>
+        <w:pStyle w:val="12"/>
+        <w:spacing w:after="200"/>
+        <w:ind w:firstLine="630"/>
+      </w:pPr>
       <w:r>
         <w:br w:type="page"/>
       </w:r>
@@ -29670,21 +28610,33 @@
       <w:pPr>
         <w:pStyle w:val="12"/>
         <w:spacing w:after="200"/>
-        <w:rPr>
-          <w:b/>
-        </w:rPr>
-      </w:pPr>
-      <w:r>
-        <w:rPr>
-          <w:b/>
-        </w:rPr>
-        <w:t>Масштабирование стратегии.</w:t>
-      </w:r>
-      <w:r>
-        <w:rPr>
-          <w:b/>
-        </w:rPr>
+      </w:pPr>
+      <w:r>
+        <w:t>В данной работе была расширена и применена на практике исходная стратегия, описанная в статье</w:t>
+      </w:r>
+      <w:r>
+        <w:t xml:space="preserve">[1]. </w:t>
+      </w:r>
+      <w:r>
+        <w:t>По моему мнению, основным ее преимуществом стала замена фиксированного количества покупаемых/продаваемых активов на более гибкую</w:t>
+      </w:r>
+      <w:r>
         <w:t xml:space="preserve"> </w:t>
+      </w:r>
+      <w:r>
+        <w:t xml:space="preserve">величину, которая определяется на основании текущего и спрогнозированного состояний рынка. </w:t>
+      </w:r>
+      <w:r>
+        <w:t xml:space="preserve">Практические исследования показали, что данное </w:t>
+      </w:r>
+      <w:r>
+        <w:t>изменение позвол</w:t>
+      </w:r>
+      <w:r>
+        <w:t>яет</w:t>
+      </w:r>
+      <w:r>
+        <w:t xml:space="preserve"> ограничить риски потерь, а также увеличить доходы.</w:t>
       </w:r>
     </w:p>
     <w:p>
@@ -29696,74 +28648,35 @@
         </w:rPr>
       </w:pPr>
       <w:r>
-        <w:t>Ф</w:t>
-      </w:r>
-      <w:r>
-        <w:t>иксированн</w:t>
-      </w:r>
-      <w:r>
-        <w:t>ое количество покупаемых/продаваемых активов заменено</w:t>
-      </w:r>
-      <w:r>
-        <w:t xml:space="preserve"> на более гибкую</w:t>
-      </w:r>
-      <w:r>
-        <w:t xml:space="preserve"> </w:t>
-      </w:r>
-      <w:r>
-        <w:t>величина</w:t>
-      </w:r>
-      <w:r>
-        <w:t xml:space="preserve">, который будет определяться на основании текущего и спрогнозированного состояний рынка. </w:t>
-      </w:r>
-      <w:r>
-        <w:t xml:space="preserve">Практические исследования показали, что данное </w:t>
-      </w:r>
-      <w:r>
-        <w:t>изменение позвол</w:t>
-      </w:r>
-      <w:r>
-        <w:t>яет</w:t>
-      </w:r>
-      <w:r>
-        <w:t xml:space="preserve"> ограничить риски потерь, а также увеличить доходы.</w:t>
+        <w:t>То, что торговля ведется с дневны</w:t>
+      </w:r>
+      <w:r>
+        <w:t xml:space="preserve">м периодом, дает гораздо больше времени на оценку </w:t>
+      </w:r>
+      <w:r>
+        <w:t>имеющихся</w:t>
+      </w:r>
+      <w:r>
+        <w:t xml:space="preserve"> данных рынка. В связи с этим, в параметрах моделей можно использовать гораздо больше переменных регрессии</w:t>
+      </w:r>
+      <w:r>
+        <w:t>,</w:t>
+      </w:r>
+      <w:r>
+        <w:t xml:space="preserve"> предшествующие интервалы бо</w:t>
+      </w:r>
+      <w:r>
+        <w:t xml:space="preserve">льшей длины и большее количество шаблонов. Также есть возможность чаще обновлять эти параметры. Все это теоретически должно хорошо сказываться на результатах прогнозирования и, как следствие, результатах торговли. Однако с практической точки зрения это не всегда так. </w:t>
       </w:r>
     </w:p>
     <w:p>
       <w:pPr>
-        <w:pStyle w:val="12"/>
         <w:spacing w:after="200"/>
         <w:rPr>
-          <w:b/>
-        </w:rPr>
-      </w:pPr>
-      <w:r>
-        <w:rPr>
-          <w:b/>
-        </w:rPr>
-        <w:t>Масштабирование вычислений.</w:t>
-      </w:r>
-    </w:p>
-    <w:p>
-      <w:pPr>
-        <w:pStyle w:val="12"/>
-        <w:spacing w:after="200"/>
-      </w:pPr>
-      <w:r>
-        <w:t xml:space="preserve">Использование в данном случае дневных (а не 10секундных) данных, дает значительно больше времени на машинные вычисления. </w:t>
-      </w:r>
-    </w:p>
-    <w:p>
-      <w:pPr>
-        <w:spacing w:after="200"/>
-        <w:rPr>
-          <w:sz w:val="28"/>
-          <w:szCs w:val="28"/>
-        </w:rPr>
-      </w:pPr>
-      <w:r>
-        <w:t>…..</w:t>
-      </w:r>
+          <w:sz w:val="28"/>
+          <w:szCs w:val="28"/>
+        </w:rPr>
+      </w:pPr>
       <w:r>
         <w:br w:type="page"/>
       </w:r>
@@ -29801,7 +28714,6 @@
           <w:szCs w:val="28"/>
         </w:rPr>
       </w:pPr>
-      <w:proofErr w:type="spellStart"/>
       <w:r>
         <w:rPr>
           <w:rFonts w:ascii="Times New Roman" w:hAnsi="Times New Roman"/>
@@ -29810,7 +28722,6 @@
         </w:rPr>
         <w:t>Devavrat</w:t>
       </w:r>
-      <w:proofErr w:type="spellEnd"/>
       <w:r>
         <w:rPr>
           <w:rFonts w:ascii="Times New Roman" w:hAnsi="Times New Roman"/>
@@ -29915,27 +28826,7 @@
           <w:szCs w:val="28"/>
           <w:lang w:eastAsia="ru-RU"/>
         </w:rPr>
-        <w:t xml:space="preserve"> Shah </w:t>
-      </w:r>
-      <w:proofErr w:type="spellStart"/>
-      <w:r>
-        <w:rPr>
-          <w:rFonts w:ascii="Times New Roman" w:eastAsia="Times New Roman" w:hAnsi="Times New Roman"/>
-          <w:sz w:val="28"/>
-          <w:szCs w:val="28"/>
-          <w:lang w:eastAsia="ru-RU"/>
-        </w:rPr>
-        <w:t>Devavrat</w:t>
-      </w:r>
-      <w:proofErr w:type="spellEnd"/>
-      <w:r>
-        <w:rPr>
-          <w:rFonts w:ascii="Times New Roman" w:eastAsia="Times New Roman" w:hAnsi="Times New Roman"/>
-          <w:sz w:val="28"/>
-          <w:szCs w:val="28"/>
-          <w:lang w:eastAsia="ru-RU"/>
-        </w:rPr>
-        <w:t xml:space="preserve">, </w:t>
+        <w:t xml:space="preserve"> Shah Devavrat, </w:t>
       </w:r>
       <w:r>
         <w:rPr>
@@ -30132,19 +29023,11 @@
         </w:rPr>
         <w:t xml:space="preserve"> </w:t>
       </w:r>
-      <w:proofErr w:type="spellStart"/>
       <w:r>
         <w:rPr>
           <w:lang w:val="en-US"/>
         </w:rPr>
-        <w:t>Nikolov</w:t>
-      </w:r>
-      <w:proofErr w:type="spellEnd"/>
-      <w:r>
-        <w:rPr>
-          <w:lang w:val="en-US"/>
-        </w:rPr>
-        <w:t>,</w:t>
+        <w:t>Nikolov,</w:t>
       </w:r>
       <w:r>
         <w:rPr>
@@ -30277,14 +29160,12 @@
           <w:lang w:val="en-US"/>
         </w:rPr>
       </w:pPr>
-      <w:proofErr w:type="spellStart"/>
       <w:r>
         <w:rPr>
           <w:lang w:val="en-US"/>
         </w:rPr>
         <w:t>Bresler</w:t>
       </w:r>
-      <w:proofErr w:type="spellEnd"/>
       <w:r>
         <w:rPr>
           <w:lang w:val="en-US"/>
@@ -30339,19 +29220,11 @@
         </w:rPr>
         <w:t xml:space="preserve">/ G. </w:t>
       </w:r>
-      <w:proofErr w:type="spellStart"/>
       <w:r>
         <w:rPr>
           <w:lang w:val="en-US"/>
         </w:rPr>
-        <w:t>Bresler</w:t>
-      </w:r>
-      <w:proofErr w:type="spellEnd"/>
-      <w:r>
-        <w:rPr>
-          <w:lang w:val="en-US"/>
-        </w:rPr>
-        <w:t>,</w:t>
+        <w:t>Bresler,</w:t>
       </w:r>
       <w:r>
         <w:rPr>
@@ -30514,14 +29387,12 @@
           <w:lang w:val="en-US"/>
         </w:rPr>
       </w:pPr>
-      <w:proofErr w:type="spellStart"/>
       <w:r>
         <w:rPr>
           <w:lang w:val="en-US"/>
         </w:rPr>
         <w:t>Tibshirani</w:t>
       </w:r>
-      <w:proofErr w:type="spellEnd"/>
       <w:r>
         <w:rPr>
           <w:lang w:val="en-US"/>
@@ -30540,14 +29411,12 @@
         </w:rPr>
         <w:t xml:space="preserve"> / R. </w:t>
       </w:r>
-      <w:proofErr w:type="spellStart"/>
       <w:r>
         <w:rPr>
           <w:lang w:val="en-US"/>
         </w:rPr>
         <w:t>Tibshirani</w:t>
       </w:r>
-      <w:proofErr w:type="spellEnd"/>
       <w:r>
         <w:rPr>
           <w:lang w:val="en-US"/>
@@ -30619,16 +29488,8 @@
         <w:rPr>
           <w:lang w:val="en-US"/>
         </w:rPr>
-        <w:t xml:space="preserve">C. </w:t>
-      </w:r>
-      <w:proofErr w:type="spellStart"/>
-      <w:r>
-        <w:rPr>
-          <w:lang w:val="en-US"/>
-        </w:rPr>
-        <w:t>MacKinlay</w:t>
-      </w:r>
-      <w:proofErr w:type="spellEnd"/>
+        <w:t>C. MacKinlay</w:t>
+      </w:r>
       <w:r>
         <w:rPr>
           <w:lang w:val="en-US"/>
@@ -30676,21 +29537,7 @@
         <w:rPr>
           <w:lang w:val="en-US"/>
         </w:rPr>
-        <w:t xml:space="preserve"> / A.W. Lo, H. </w:t>
-      </w:r>
-      <w:proofErr w:type="spellStart"/>
-      <w:r>
-        <w:rPr>
-          <w:lang w:val="en-US"/>
-        </w:rPr>
-        <w:t>Mamaysky</w:t>
-      </w:r>
-      <w:proofErr w:type="spellEnd"/>
-      <w:r>
-        <w:rPr>
-          <w:lang w:val="en-US"/>
-        </w:rPr>
-        <w:t xml:space="preserve">, </w:t>
+        <w:t xml:space="preserve"> / A.W. Lo, H. Mamaysky, </w:t>
       </w:r>
       <w:r>
         <w:rPr>
@@ -30735,14 +29582,12 @@
           <w:lang w:val="en-US"/>
         </w:rPr>
       </w:pPr>
-      <w:proofErr w:type="spellStart"/>
       <w:r>
         <w:rPr>
           <w:lang w:val="en-US"/>
         </w:rPr>
         <w:t>Caginalp</w:t>
       </w:r>
-      <w:proofErr w:type="spellEnd"/>
       <w:r>
         <w:rPr>
           <w:lang w:val="en-US"/>
@@ -30759,21 +29604,7 @@
         <w:rPr>
           <w:lang w:val="en-US"/>
         </w:rPr>
-        <w:t xml:space="preserve"> / G. </w:t>
-      </w:r>
-      <w:proofErr w:type="spellStart"/>
-      <w:r>
-        <w:rPr>
-          <w:lang w:val="en-US"/>
-        </w:rPr>
-        <w:t>Caginalp</w:t>
-      </w:r>
-      <w:proofErr w:type="spellEnd"/>
-      <w:r>
-        <w:rPr>
-          <w:lang w:val="en-US"/>
-        </w:rPr>
-        <w:t xml:space="preserve">, </w:t>
+        <w:t xml:space="preserve"> / G. Caginalp, </w:t>
       </w:r>
       <w:r>
         <w:rPr>
@@ -30834,21 +29665,7 @@
         <w:rPr>
           <w:lang w:val="en-US"/>
         </w:rPr>
-        <w:t xml:space="preserve">The </w:t>
-      </w:r>
-      <w:proofErr w:type="spellStart"/>
-      <w:r>
-        <w:rPr>
-          <w:lang w:val="en-US"/>
-        </w:rPr>
-        <w:t>sharpe</w:t>
-      </w:r>
-      <w:proofErr w:type="spellEnd"/>
-      <w:r>
-        <w:rPr>
-          <w:lang w:val="en-US"/>
-        </w:rPr>
-        <w:t xml:space="preserve"> ratio</w:t>
+        <w:t>The sharpe ratio</w:t>
       </w:r>
       <w:r>
         <w:rPr>
@@ -30958,7 +29775,7 @@
           <w:rPr>
             <w:noProof/>
           </w:rPr>
-          <w:t>27</w:t>
+          <w:t>26</w:t>
         </w:r>
         <w:r>
           <w:fldChar w:fldCharType="end"/>
@@ -35512,7 +34329,7 @@
   <a:extraClrSchemeLst/>
   <a:extLst>
     <a:ext uri="{05A4C25C-085E-4340-85A3-A5531E510DB2}">
-      <thm15:themeFamily xmlns:thm15="http://schemas.microsoft.com/office/thememl/2012/main" xmlns="" name="Office Theme" id="{62F939B6-93AF-4DB8-9C6B-D6C7DFDC589F}" vid="{4A3C46E8-61CC-4603-A589-7422A47A8E4A}"/>
+      <thm15:themeFamily xmlns="" xmlns:thm15="http://schemas.microsoft.com/office/thememl/2012/main" name="Office Theme" id="{62F939B6-93AF-4DB8-9C6B-D6C7DFDC589F}" vid="{4A3C46E8-61CC-4603-A589-7422A47A8E4A}"/>
     </a:ext>
   </a:extLst>
 </a:theme>
@@ -35530,7 +34347,7 @@
 </file>
 
 <file path=customXml/itemProps1.xml><?xml version="1.0" encoding="utf-8"?>
-<ds:datastoreItem xmlns:ds="http://schemas.openxmlformats.org/officeDocument/2006/customXml" ds:itemID="{BE45BFA1-E1C6-42F9-BBE7-ED464F505A86}">
+<ds:datastoreItem xmlns:ds="http://schemas.openxmlformats.org/officeDocument/2006/customXml" ds:itemID="{16960358-BFA5-4262-AB35-81030067E85C}">
   <ds:schemaRefs>
     <ds:schemaRef ds:uri="http://schemas.openxmlformats.org/officeDocument/2006/bibliography"/>
   </ds:schemaRefs>

</xml_diff>